<commit_message>
Bilan perso Julien + Scenario
</commit_message>
<xml_diff>
--- a/LIVRABLES FINAUX/Scénario vidéo cuisine.docx
+++ b/LIVRABLES FINAUX/Scénario vidéo cuisine.docx
@@ -26,7 +26,7 @@
       <w:sdtContent>
         <w:p>
           <w:pPr>
-            <w:pStyle w:val="TOCHeading"/>
+            <w:pStyle w:val="En-ttedetabledesmatires"/>
           </w:pPr>
           <w:r>
             <w:t>Table des matières</w:t>
@@ -34,7 +34,7 @@
         </w:p>
         <w:p>
           <w:pPr>
-            <w:pStyle w:val="TOC1"/>
+            <w:pStyle w:val="TM1"/>
             <w:tabs>
               <w:tab w:val="right" w:leader="dot" w:pos="9016"/>
             </w:tabs>
@@ -68,7 +68,7 @@
           <w:hyperlink w:anchor="_Toc532390560" w:history="1">
             <w:r>
               <w:rPr>
-                <w:rStyle w:val="Hyperlink"/>
+                <w:rStyle w:val="Lienhypertexte"/>
                 <w:noProof/>
               </w:rPr>
               <w:t>Intro Projet : (30s – 1mn)</w:t>
@@ -125,7 +125,7 @@
         </w:p>
         <w:p>
           <w:pPr>
-            <w:pStyle w:val="TOC2"/>
+            <w:pStyle w:val="TM2"/>
             <w:tabs>
               <w:tab w:val="right" w:leader="dot" w:pos="9016"/>
             </w:tabs>
@@ -138,7 +138,7 @@
           <w:hyperlink w:anchor="_Toc532390561" w:history="1">
             <w:r>
               <w:rPr>
-                <w:rStyle w:val="Hyperlink"/>
+                <w:rStyle w:val="Lienhypertexte"/>
                 <w:noProof/>
               </w:rPr>
               <w:t>Explication du projet :</w:t>
@@ -195,7 +195,7 @@
         </w:p>
         <w:p>
           <w:pPr>
-            <w:pStyle w:val="TOC2"/>
+            <w:pStyle w:val="TM2"/>
             <w:tabs>
               <w:tab w:val="right" w:leader="dot" w:pos="9016"/>
             </w:tabs>
@@ -208,7 +208,7 @@
           <w:hyperlink w:anchor="_Toc532390562" w:history="1">
             <w:r>
               <w:rPr>
-                <w:rStyle w:val="Hyperlink"/>
+                <w:rStyle w:val="Lienhypertexte"/>
                 <w:noProof/>
               </w:rPr>
               <w:t>Aperçu du programme en cours d’exécution (10sec) pour illustrer.</w:t>
@@ -265,7 +265,7 @@
         </w:p>
         <w:p>
           <w:pPr>
-            <w:pStyle w:val="TOC1"/>
+            <w:pStyle w:val="TM1"/>
             <w:tabs>
               <w:tab w:val="right" w:leader="dot" w:pos="9016"/>
             </w:tabs>
@@ -278,7 +278,7 @@
           <w:hyperlink w:anchor="_Toc532390563" w:history="1">
             <w:r>
               <w:rPr>
-                <w:rStyle w:val="Hyperlink"/>
+                <w:rStyle w:val="Lienhypertexte"/>
                 <w:noProof/>
               </w:rPr>
               <w:t>Développement :</w:t>
@@ -335,7 +335,7 @@
         </w:p>
         <w:p>
           <w:pPr>
-            <w:pStyle w:val="TOC2"/>
+            <w:pStyle w:val="TM2"/>
             <w:tabs>
               <w:tab w:val="right" w:leader="dot" w:pos="9016"/>
             </w:tabs>
@@ -348,7 +348,7 @@
           <w:hyperlink w:anchor="_Toc532390564" w:history="1">
             <w:r>
               <w:rPr>
-                <w:rStyle w:val="Hyperlink"/>
+                <w:rStyle w:val="Lienhypertexte"/>
                 <w:noProof/>
               </w:rPr>
               <w:t>Personnel :  -&gt; Phrase d’introduction + Description basée sur l’UML.</w:t>
@@ -405,7 +405,7 @@
         </w:p>
         <w:p>
           <w:pPr>
-            <w:pStyle w:val="TOC3"/>
+            <w:pStyle w:val="TM3"/>
             <w:tabs>
               <w:tab w:val="right" w:leader="dot" w:pos="9016"/>
             </w:tabs>
@@ -418,7 +418,7 @@
           <w:hyperlink w:anchor="_Toc532390565" w:history="1">
             <w:r>
               <w:rPr>
-                <w:rStyle w:val="Hyperlink"/>
+                <w:rStyle w:val="Lienhypertexte"/>
                 <w:noProof/>
               </w:rPr>
               <w:t>Salle :</w:t>
@@ -475,7 +475,7 @@
         </w:p>
         <w:p>
           <w:pPr>
-            <w:pStyle w:val="TOC3"/>
+            <w:pStyle w:val="TM3"/>
             <w:tabs>
               <w:tab w:val="right" w:leader="dot" w:pos="9016"/>
             </w:tabs>
@@ -488,7 +488,7 @@
           <w:hyperlink w:anchor="_Toc532390566" w:history="1">
             <w:r>
               <w:rPr>
-                <w:rStyle w:val="Hyperlink"/>
+                <w:rStyle w:val="Lienhypertexte"/>
                 <w:noProof/>
               </w:rPr>
               <w:t>Cuisine :</w:t>
@@ -545,7 +545,7 @@
         </w:p>
         <w:p>
           <w:pPr>
-            <w:pStyle w:val="TOC3"/>
+            <w:pStyle w:val="TM3"/>
             <w:tabs>
               <w:tab w:val="right" w:leader="dot" w:pos="9016"/>
             </w:tabs>
@@ -558,7 +558,7 @@
           <w:hyperlink w:anchor="_Toc532390567" w:history="1">
             <w:r>
               <w:rPr>
-                <w:rStyle w:val="Hyperlink"/>
+                <w:rStyle w:val="Lienhypertexte"/>
                 <w:noProof/>
               </w:rPr>
               <w:t>Client :</w:t>
@@ -615,7 +615,7 @@
         </w:p>
         <w:p>
           <w:pPr>
-            <w:pStyle w:val="TOC2"/>
+            <w:pStyle w:val="TM2"/>
             <w:tabs>
               <w:tab w:val="right" w:leader="dot" w:pos="9016"/>
             </w:tabs>
@@ -628,7 +628,7 @@
           <w:hyperlink w:anchor="_Toc532390568" w:history="1">
             <w:r>
               <w:rPr>
-                <w:rStyle w:val="Hyperlink"/>
+                <w:rStyle w:val="Lienhypertexte"/>
                 <w:noProof/>
               </w:rPr>
               <w:t>Console et paramétrage :</w:t>
@@ -685,7 +685,7 @@
         </w:p>
         <w:p>
           <w:pPr>
-            <w:pStyle w:val="TOC3"/>
+            <w:pStyle w:val="TM3"/>
             <w:tabs>
               <w:tab w:val="right" w:leader="dot" w:pos="9016"/>
             </w:tabs>
@@ -698,7 +698,7 @@
           <w:hyperlink w:anchor="_Toc532390569" w:history="1">
             <w:r>
               <w:rPr>
-                <w:rStyle w:val="Hyperlink"/>
+                <w:rStyle w:val="Lienhypertexte"/>
                 <w:noProof/>
               </w:rPr>
               <w:t>Logs</w:t>
@@ -755,7 +755,7 @@
         </w:p>
         <w:p>
           <w:pPr>
-            <w:pStyle w:val="TOC3"/>
+            <w:pStyle w:val="TM3"/>
             <w:tabs>
               <w:tab w:val="right" w:leader="dot" w:pos="9016"/>
             </w:tabs>
@@ -768,7 +768,7 @@
           <w:hyperlink w:anchor="_Toc532390570" w:history="1">
             <w:r>
               <w:rPr>
-                <w:rStyle w:val="Hyperlink"/>
+                <w:rStyle w:val="Lienhypertexte"/>
                 <w:noProof/>
               </w:rPr>
               <w:t>Temps</w:t>
@@ -825,7 +825,7 @@
         </w:p>
         <w:p>
           <w:pPr>
-            <w:pStyle w:val="TOC2"/>
+            <w:pStyle w:val="TM2"/>
             <w:tabs>
               <w:tab w:val="right" w:leader="dot" w:pos="9016"/>
             </w:tabs>
@@ -838,7 +838,7 @@
           <w:hyperlink w:anchor="_Toc532390571" w:history="1">
             <w:r>
               <w:rPr>
-                <w:rStyle w:val="Hyperlink"/>
+                <w:rStyle w:val="Lienhypertexte"/>
                 <w:rFonts w:eastAsia="Calibri"/>
                 <w:noProof/>
               </w:rPr>
@@ -896,7 +896,7 @@
         </w:p>
         <w:p>
           <w:pPr>
-            <w:pStyle w:val="TOC3"/>
+            <w:pStyle w:val="TM3"/>
             <w:tabs>
               <w:tab w:val="right" w:leader="dot" w:pos="9016"/>
             </w:tabs>
@@ -909,7 +909,7 @@
           <w:hyperlink w:anchor="_Toc532390572" w:history="1">
             <w:r>
               <w:rPr>
-                <w:rStyle w:val="Hyperlink"/>
+                <w:rStyle w:val="Lienhypertexte"/>
                 <w:noProof/>
               </w:rPr>
               <w:t>Communication entre les différents postes (synchro et échanges de données) :</w:t>
@@ -966,7 +966,7 @@
         </w:p>
         <w:p>
           <w:pPr>
-            <w:pStyle w:val="TOC3"/>
+            <w:pStyle w:val="TM3"/>
             <w:tabs>
               <w:tab w:val="right" w:leader="dot" w:pos="9016"/>
             </w:tabs>
@@ -979,7 +979,7 @@
           <w:hyperlink w:anchor="_Toc532390573" w:history="1">
             <w:r>
               <w:rPr>
-                <w:rStyle w:val="Hyperlink"/>
+                <w:rStyle w:val="Lienhypertexte"/>
                 <w:noProof/>
               </w:rPr>
               <w:t>Utilisation des pools pour la gestion de certaines ressources :</w:t>
@@ -1036,7 +1036,7 @@
         </w:p>
         <w:p>
           <w:pPr>
-            <w:pStyle w:val="TOC3"/>
+            <w:pStyle w:val="TM3"/>
             <w:tabs>
               <w:tab w:val="right" w:leader="dot" w:pos="9016"/>
             </w:tabs>
@@ -1049,7 +1049,7 @@
           <w:hyperlink w:anchor="_Toc532390574" w:history="1">
             <w:r>
               <w:rPr>
-                <w:rStyle w:val="Hyperlink"/>
+                <w:rStyle w:val="Lienhypertexte"/>
                 <w:noProof/>
               </w:rPr>
               <w:t>Synchronisation du service d’une table pour chaque plat</w:t>
@@ -1106,7 +1106,7 @@
         </w:p>
         <w:p>
           <w:pPr>
-            <w:pStyle w:val="TOC2"/>
+            <w:pStyle w:val="TM2"/>
             <w:tabs>
               <w:tab w:val="right" w:leader="dot" w:pos="9016"/>
             </w:tabs>
@@ -1119,7 +1119,7 @@
           <w:hyperlink w:anchor="_Toc532390575" w:history="1">
             <w:r>
               <w:rPr>
-                <w:rStyle w:val="Hyperlink"/>
+                <w:rStyle w:val="Lienhypertexte"/>
                 <w:noProof/>
               </w:rPr>
               <w:t>BDD :</w:t>
@@ -1176,7 +1176,7 @@
         </w:p>
         <w:p>
           <w:pPr>
-            <w:pStyle w:val="TOC3"/>
+            <w:pStyle w:val="TM3"/>
             <w:tabs>
               <w:tab w:val="right" w:leader="dot" w:pos="9016"/>
             </w:tabs>
@@ -1189,7 +1189,7 @@
           <w:hyperlink w:anchor="_Toc532390576" w:history="1">
             <w:r>
               <w:rPr>
-                <w:rStyle w:val="Hyperlink"/>
+                <w:rStyle w:val="Lienhypertexte"/>
                 <w:noProof/>
               </w:rPr>
               <w:t>La carte du restaurant a été complété et dispose de 10 recettes pour chaque partie du repas :</w:t>
@@ -1246,7 +1246,7 @@
         </w:p>
         <w:p>
           <w:pPr>
-            <w:pStyle w:val="TOC3"/>
+            <w:pStyle w:val="TM3"/>
             <w:tabs>
               <w:tab w:val="right" w:leader="dot" w:pos="9016"/>
             </w:tabs>
@@ -1259,7 +1259,7 @@
           <w:hyperlink w:anchor="_Toc532390577" w:history="1">
             <w:r>
               <w:rPr>
-                <w:rStyle w:val="Hyperlink"/>
+                <w:rStyle w:val="Lienhypertexte"/>
                 <w:noProof/>
               </w:rPr>
               <w:t>Les scenarios sont enregistrés en BDD :</w:t>
@@ -1316,7 +1316,7 @@
         </w:p>
         <w:p>
           <w:pPr>
-            <w:pStyle w:val="TOC3"/>
+            <w:pStyle w:val="TM3"/>
             <w:tabs>
               <w:tab w:val="right" w:leader="dot" w:pos="9016"/>
             </w:tabs>
@@ -1329,7 +1329,7 @@
           <w:hyperlink w:anchor="_Toc532390578" w:history="1">
             <w:r>
               <w:rPr>
-                <w:rStyle w:val="Hyperlink"/>
+                <w:rStyle w:val="Lienhypertexte"/>
                 <w:noProof/>
               </w:rPr>
               <w:t>Chaque tache de chaque processus ou thread doit être horodatée dans un log :</w:t>
@@ -1386,7 +1386,7 @@
         </w:p>
         <w:p>
           <w:pPr>
-            <w:pStyle w:val="TOC1"/>
+            <w:pStyle w:val="TM1"/>
             <w:tabs>
               <w:tab w:val="right" w:leader="dot" w:pos="9016"/>
             </w:tabs>
@@ -1399,7 +1399,7 @@
           <w:hyperlink w:anchor="_Toc532390579" w:history="1">
             <w:r>
               <w:rPr>
-                <w:rStyle w:val="Hyperlink"/>
+                <w:rStyle w:val="Lienhypertexte"/>
                 <w:noProof/>
               </w:rPr>
               <w:t>Conclusion :</w:t>
@@ -1456,7 +1456,7 @@
         </w:p>
         <w:p>
           <w:pPr>
-            <w:pStyle w:val="TOC2"/>
+            <w:pStyle w:val="TM2"/>
             <w:tabs>
               <w:tab w:val="right" w:leader="dot" w:pos="9016"/>
             </w:tabs>
@@ -1469,7 +1469,7 @@
           <w:hyperlink w:anchor="_Toc532390580" w:history="1">
             <w:r>
               <w:rPr>
-                <w:rStyle w:val="Hyperlink"/>
+                <w:rStyle w:val="Lienhypertexte"/>
                 <w:noProof/>
               </w:rPr>
               <w:t>Optimisation, pistes d’améliorations, et fonctionnalité(s) en cours de développement :</w:t>
@@ -1551,7 +1551,7 @@
     </w:p>
     <w:p>
       <w:pPr>
-        <w:pStyle w:val="Heading1"/>
+        <w:pStyle w:val="Titre1"/>
         <w:rPr>
           <w:rFonts w:ascii="Calibri" w:eastAsia="Calibri" w:hAnsi="Calibri" w:cs="Calibri"/>
           <w:sz w:val="22"/>
@@ -1567,7 +1567,7 @@
     <w:p/>
     <w:p>
       <w:pPr>
-        <w:pStyle w:val="Heading2"/>
+        <w:pStyle w:val="Titre2"/>
       </w:pPr>
       <w:bookmarkStart w:id="1" w:name="_Toc532390561"/>
       <w:r>
@@ -1630,14 +1630,14 @@
       </w:pPr>
       <w:r>
         <w:rPr>
-          <w:rStyle w:val="Heading2Char"/>
+          <w:rStyle w:val="Titre2Car"/>
         </w:rPr>
         <w:t xml:space="preserve"> </w:t>
       </w:r>
       <w:bookmarkStart w:id="2" w:name="_Toc532390562"/>
       <w:r>
         <w:rPr>
-          <w:rStyle w:val="Heading2Char"/>
+          <w:rStyle w:val="Titre2Car"/>
         </w:rPr>
         <w:t>Aperçu du programme en cours d’exécution (10sec) pour illustrer.</w:t>
       </w:r>
@@ -1679,7 +1679,7 @@
     </w:p>
     <w:p>
       <w:pPr>
-        <w:pStyle w:val="Heading1"/>
+        <w:pStyle w:val="Titre1"/>
         <w:rPr>
           <w:rFonts w:ascii="Calibri" w:eastAsia="Calibri" w:hAnsi="Calibri" w:cs="Calibri"/>
           <w:sz w:val="22"/>
@@ -1695,7 +1695,7 @@
     <w:p/>
     <w:p>
       <w:pPr>
-        <w:pStyle w:val="ListParagraph"/>
+        <w:pStyle w:val="Paragraphedeliste"/>
         <w:numPr>
           <w:ilvl w:val="0"/>
           <w:numId w:val="3"/>
@@ -1707,13 +1707,13 @@
     </w:p>
     <w:p>
       <w:pPr>
-        <w:pStyle w:val="ListParagraph"/>
+        <w:pStyle w:val="Paragraphedeliste"/>
         <w:numPr>
           <w:ilvl w:val="0"/>
           <w:numId w:val="3"/>
         </w:numPr>
         <w:rPr>
-          <w:rStyle w:val="Heading2Char"/>
+          <w:rStyle w:val="Titre2Car"/>
           <w:rFonts w:asciiTheme="minorHAnsi" w:eastAsiaTheme="minorHAnsi" w:hAnsiTheme="minorHAnsi" w:cstheme="minorBidi"/>
           <w:color w:val="auto"/>
           <w:sz w:val="22"/>
@@ -1729,76 +1729,76 @@
     </w:p>
     <w:p>
       <w:pPr>
-        <w:pStyle w:val="Heading2"/>
+        <w:pStyle w:val="Titre2"/>
       </w:pPr>
       <w:bookmarkStart w:id="4" w:name="_Toc532390564"/>
       <w:r>
         <w:rPr>
-          <w:rStyle w:val="Heading2Char"/>
+          <w:rStyle w:val="Titre2Car"/>
         </w:rPr>
         <w:t>Personnel :</w:t>
       </w:r>
       <w:r>
         <w:rPr>
-          <w:rStyle w:val="Heading2Char"/>
+          <w:rStyle w:val="Titre2Car"/>
         </w:rPr>
         <w:t xml:space="preserve">  -&gt;</w:t>
       </w:r>
       <w:r>
         <w:rPr>
-          <w:rStyle w:val="Heading2Char"/>
+          <w:rStyle w:val="Titre2Car"/>
         </w:rPr>
         <w:t xml:space="preserve"> </w:t>
       </w:r>
       <w:r>
         <w:rPr>
-          <w:rStyle w:val="Heading2Char"/>
+          <w:rStyle w:val="Titre2Car"/>
         </w:rPr>
         <w:t xml:space="preserve">Phrase </w:t>
       </w:r>
       <w:r>
         <w:rPr>
-          <w:rStyle w:val="Heading2Char"/>
+          <w:rStyle w:val="Titre2Car"/>
         </w:rPr>
         <w:t>d’introduction +</w:t>
       </w:r>
       <w:r>
         <w:rPr>
-          <w:rStyle w:val="Heading2Char"/>
+          <w:rStyle w:val="Titre2Car"/>
         </w:rPr>
         <w:t xml:space="preserve"> </w:t>
       </w:r>
       <w:r>
         <w:rPr>
-          <w:rStyle w:val="Heading2Char"/>
+          <w:rStyle w:val="Titre2Car"/>
         </w:rPr>
         <w:t xml:space="preserve">Description </w:t>
       </w:r>
       <w:r>
         <w:rPr>
-          <w:rStyle w:val="Heading2Char"/>
+          <w:rStyle w:val="Titre2Car"/>
         </w:rPr>
         <w:t>basée sur l’UML</w:t>
       </w:r>
       <w:r>
         <w:rPr>
-          <w:rStyle w:val="Heading2Char"/>
+          <w:rStyle w:val="Titre2Car"/>
         </w:rPr>
         <w:t>.</w:t>
       </w:r>
       <w:bookmarkEnd w:id="4"/>
       <w:r>
         <w:rPr>
-          <w:rStyle w:val="Heading2Char"/>
+          <w:rStyle w:val="Titre2Car"/>
         </w:rPr>
         <w:t xml:space="preserve">  </w:t>
       </w:r>
     </w:p>
     <w:p>
       <w:pPr>
-        <w:pStyle w:val="Heading3"/>
-        <w:rPr>
-          <w:rStyle w:val="Heading2Char"/>
+        <w:pStyle w:val="Titre3"/>
+        <w:rPr>
+          <w:rStyle w:val="Titre2Car"/>
         </w:rPr>
       </w:pPr>
       <w:bookmarkStart w:id="5" w:name="_Toc532390565"/>
@@ -1812,7 +1812,7 @@
     </w:p>
     <w:p>
       <w:pPr>
-        <w:pStyle w:val="Heading4"/>
+        <w:pStyle w:val="Titre4"/>
       </w:pPr>
       <w:r>
         <w:t>Maitre d’hôtel :</w:t>
@@ -1863,7 +1863,7 @@
     </w:p>
     <w:p>
       <w:pPr>
-        <w:pStyle w:val="Heading4"/>
+        <w:pStyle w:val="Titre4"/>
       </w:pPr>
       <w:r>
         <w:t>Chef de rang :</w:t>
@@ -1926,8 +1926,74 @@
         <w:t>On considère un seul chef de rang par carré.</w:t>
       </w:r>
     </w:p>
+    <w:p>
+      <w:r>
+        <w:t>Image :</w:t>
+      </w:r>
+    </w:p>
     <w:p/>
     <w:p>
+      <w:pPr>
+        <w:pStyle w:val="Titre4"/>
+      </w:pPr>
+      <w:r>
+        <w:lastRenderedPageBreak/>
+        <w:t>Serveurs</w:t>
+      </w:r>
+      <w:r>
+        <w:t xml:space="preserve"> </w:t>
+      </w:r>
+      <w:r>
+        <w:t>:</w:t>
+      </w:r>
+    </w:p>
+    <w:p/>
+    <w:p>
+      <w:pPr>
+        <w:jc w:val="both"/>
+      </w:pPr>
+      <w:r>
+        <w:t xml:space="preserve">Explication : </w:t>
+      </w:r>
+      <w:r>
+        <w:rPr>
+          <w:rFonts w:ascii="Calibri" w:eastAsia="Calibri" w:hAnsi="Calibri" w:cs="Calibri"/>
+        </w:rPr>
+        <w:t xml:space="preserve">Le serveur a pour fonction de servir les clients de l'établissement après la commande. Il est garant du déroulé du service pour les tables d’un carré dont il a la charge et donc de la satisfaction client. A la fin de chaque plat, il ramasse les assiettes et couverts des clients et les emmène à un endroit de stockage (ils seront pris en charge par la plonge en cuisine). </w:t>
+      </w:r>
+      <w:r>
+        <w:br/>
+      </w:r>
+    </w:p>
+    <w:p>
+      <w:pPr>
+        <w:jc w:val="both"/>
+      </w:pPr>
+      <w:r>
+        <w:rPr>
+          <w:rFonts w:ascii="Calibri" w:eastAsia="Calibri" w:hAnsi="Calibri" w:cs="Calibri"/>
+        </w:rPr>
+        <w:t xml:space="preserve">Le serveur se déplace seulement dans son carré. S’il n’y a pas de clients dans son carré, il peut donner un coup de main aux autres carrés. </w:t>
+      </w:r>
+    </w:p>
+    <w:p>
+      <w:pPr>
+        <w:jc w:val="both"/>
+      </w:pPr>
+    </w:p>
+    <w:p>
+      <w:pPr>
+        <w:jc w:val="both"/>
+      </w:pPr>
+      <w:r>
+        <w:rPr>
+          <w:rFonts w:ascii="Calibri" w:eastAsia="Calibri" w:hAnsi="Calibri" w:cs="Calibri"/>
+        </w:rPr>
+        <w:t>On considère 2 serveurs par carré.</w:t>
+      </w:r>
+    </w:p>
+    <w:p/>
+    <w:p>
       <w:r>
         <w:t>Image :</w:t>
       </w:r>
@@ -1935,19 +2001,119 @@
     <w:p/>
     <w:p>
       <w:pPr>
-        <w:pStyle w:val="Heading4"/>
-      </w:pPr>
-      <w:proofErr w:type="gramStart"/>
-      <w:r>
-        <w:t>Serveurs:</w:t>
-      </w:r>
-      <w:proofErr w:type="gramEnd"/>
+        <w:pStyle w:val="Titre4"/>
+      </w:pPr>
+      <w:r>
+        <w:t>Commis :</w:t>
+      </w:r>
+    </w:p>
+    <w:p>
+      <w:r>
+        <w:t>Explication :</w:t>
+      </w:r>
+      <w:r>
+        <w:t xml:space="preserve"> </w:t>
+      </w:r>
+      <w:r>
+        <w:t>Il s’agit d’un poste en salle uniquement, dont la fonction est de servir le pain, les boissons et s’assurer qu’il ne manque rien au client pour pouvoir manger.</w:t>
+      </w:r>
+    </w:p>
+    <w:p>
+      <w:r>
+        <w:t>Image :</w:t>
+      </w:r>
+    </w:p>
+    <w:p>
+      <w:pPr>
+        <w:pStyle w:val="Titre4"/>
+        <w:rPr>
+          <w:rStyle w:val="Titre4Car"/>
+        </w:rPr>
+      </w:pPr>
+      <w:r>
+        <w:t>Clients :</w:t>
+      </w:r>
+    </w:p>
+    <w:p>
+      <w:r>
+        <w:t>Explication :</w:t>
+      </w:r>
+      <w:r>
+        <w:t xml:space="preserve"> </w:t>
+      </w:r>
+      <w:r>
+        <w:t>...). Les clients restent dans le restaurant une heure en moyenne. Vous pouvez simuler des clients pressés (30’ par exemple) et des clients « cools » (2 heures par exemple).</w:t>
+      </w:r>
+      <w:bookmarkStart w:id="6" w:name="_GoBack"/>
+      <w:bookmarkEnd w:id="6"/>
+    </w:p>
+    <w:p>
+      <w:r>
+        <w:t>Image :</w:t>
+      </w:r>
     </w:p>
     <w:p/>
     <w:p>
       <w:pPr>
+        <w:pStyle w:val="Titre3"/>
+      </w:pPr>
+      <w:bookmarkStart w:id="7" w:name="_Toc532390566"/>
+      <w:r>
+        <w:t>Cuisine :</w:t>
+      </w:r>
+      <w:bookmarkEnd w:id="7"/>
+    </w:p>
+    <w:p>
+      <w:pPr>
+        <w:rPr>
+          <w:rFonts w:ascii="Calibri" w:eastAsia="Calibri" w:hAnsi="Calibri" w:cs="Calibri"/>
+        </w:rPr>
+      </w:pPr>
+    </w:p>
+    <w:p>
+      <w:pPr>
+        <w:pStyle w:val="Titre4"/>
+      </w:pPr>
+      <w:r>
+        <w:t>Chef de cuisine :</w:t>
+      </w:r>
+    </w:p>
+    <w:p/>
+    <w:p>
+      <w:r>
+        <w:t xml:space="preserve">Explication : </w:t>
+      </w:r>
+      <w:r>
+        <w:rPr>
+          <w:rFonts w:ascii="Calibri" w:eastAsia="Calibri" w:hAnsi="Calibri" w:cs="Calibri"/>
+        </w:rPr>
+        <w:t>Il est le Chef d'Orchestre de la cuisine. Le chef de cuisine coordonne, dirige et supervise l'ensemble de l'activité de la cuisine. Il dispatche les tâches aux chefs de parties. De lui dépend le bon ordonnancement du service aux clients. Il y en a un seul dans la cuisine.</w:t>
+      </w:r>
+    </w:p>
+    <w:p>
+      <w:pPr>
         <w:jc w:val="both"/>
-      </w:pPr>
+        <w:rPr>
+          <w:rFonts w:ascii="Calibri" w:eastAsia="Calibri" w:hAnsi="Calibri" w:cs="Calibri"/>
+        </w:rPr>
+      </w:pPr>
+      <w:r>
+        <w:rPr>
+          <w:rFonts w:ascii="Calibri" w:eastAsia="Calibri" w:hAnsi="Calibri" w:cs="Calibri"/>
+        </w:rPr>
+        <w:t>Image :</w:t>
+      </w:r>
+    </w:p>
+    <w:p>
+      <w:pPr>
+        <w:pStyle w:val="Titre4"/>
+      </w:pPr>
+      <w:r>
+        <w:t>Chef de partie :</w:t>
+      </w:r>
+    </w:p>
+    <w:p/>
+    <w:p>
       <w:r>
         <w:t xml:space="preserve">Explication : </w:t>
       </w:r>
@@ -1955,167 +2121,20 @@
         <w:rPr>
           <w:rFonts w:ascii="Calibri" w:eastAsia="Calibri" w:hAnsi="Calibri" w:cs="Calibri"/>
         </w:rPr>
-        <w:t xml:space="preserve">Le serveur a pour fonction de servir les clients de l'établissement après la commande. Il est garant du déroulé du service pour les tables d’un carré dont il a la charge et donc de la satisfaction client. A la fin de chaque plat, il ramasse les assiettes et couverts des clients et les emmène à un endroit de stockage (ils seront pris en charge par la plonge en cuisine). </w:t>
-      </w:r>
-      <w:r>
-        <w:br/>
-      </w:r>
-    </w:p>
-    <w:p>
-      <w:pPr>
-        <w:jc w:val="both"/>
-      </w:pPr>
-      <w:r>
-        <w:rPr>
-          <w:rFonts w:ascii="Calibri" w:eastAsia="Calibri" w:hAnsi="Calibri" w:cs="Calibri"/>
-        </w:rPr>
-        <w:t xml:space="preserve">Le serveur se déplace seulement dans son carré. S’il n’y a pas de clients dans son carré, il peut donner un coup de main aux autres carrés. </w:t>
-      </w:r>
-    </w:p>
-    <w:p>
-      <w:pPr>
-        <w:jc w:val="both"/>
-      </w:pPr>
-    </w:p>
-    <w:p>
-      <w:pPr>
-        <w:jc w:val="both"/>
-      </w:pPr>
-      <w:r>
-        <w:rPr>
-          <w:rFonts w:ascii="Calibri" w:eastAsia="Calibri" w:hAnsi="Calibri" w:cs="Calibri"/>
-        </w:rPr>
-        <w:t>On considère 2 serveurs par carré.</w:t>
-      </w:r>
-    </w:p>
-    <w:p/>
+        <w:t>Les chefs de partie sont spécialisés dans leur « partie » et ont la responsabilité de leurs commis, apprentis et/ou stagiaires respectifs.</w:t>
+      </w:r>
+    </w:p>
     <w:p>
       <w:r>
         <w:t>Image :</w:t>
       </w:r>
     </w:p>
-    <w:p/>
-    <w:p>
-      <w:pPr>
-        <w:pStyle w:val="Heading4"/>
-      </w:pPr>
-      <w:r>
-        <w:t>Commis :</w:t>
-      </w:r>
-    </w:p>
-    <w:p>
-      <w:r>
-        <w:t>Explication :</w:t>
-      </w:r>
-    </w:p>
-    <w:p>
-      <w:r>
-        <w:t>Image :</w:t>
-      </w:r>
-    </w:p>
-    <w:p>
-      <w:pPr>
-        <w:pStyle w:val="Heading4"/>
-        <w:rPr>
-          <w:rStyle w:val="Heading4Char"/>
-        </w:rPr>
-      </w:pPr>
-      <w:r>
-        <w:t>Clients :</w:t>
-      </w:r>
-    </w:p>
-    <w:p>
-      <w:r>
-        <w:t>Explication :</w:t>
-      </w:r>
-    </w:p>
-    <w:p>
-      <w:r>
-        <w:t>Image :</w:t>
-      </w:r>
-    </w:p>
-    <w:p/>
-    <w:p>
-      <w:pPr>
-        <w:pStyle w:val="Heading3"/>
-      </w:pPr>
-      <w:bookmarkStart w:id="6" w:name="_Toc532390566"/>
-      <w:r>
-        <w:t>Cuisine :</w:t>
-      </w:r>
-      <w:bookmarkEnd w:id="6"/>
-    </w:p>
-    <w:p>
-      <w:pPr>
-        <w:rPr>
-          <w:rFonts w:ascii="Calibri" w:eastAsia="Calibri" w:hAnsi="Calibri" w:cs="Calibri"/>
-        </w:rPr>
-      </w:pPr>
-    </w:p>
-    <w:p>
-      <w:pPr>
-        <w:pStyle w:val="Heading4"/>
-      </w:pPr>
-      <w:r>
-        <w:t>Chef de cuisine :</w:t>
-      </w:r>
-    </w:p>
-    <w:p/>
-    <w:p>
-      <w:r>
-        <w:t xml:space="preserve">Explication : </w:t>
-      </w:r>
-      <w:r>
-        <w:rPr>
-          <w:rFonts w:ascii="Calibri" w:eastAsia="Calibri" w:hAnsi="Calibri" w:cs="Calibri"/>
-        </w:rPr>
-        <w:t>Il est le Chef d'Orchestre de la cuisine. Le chef de cuisine coordonne, dirige et supervise l'ensemble de l'activité de la cuisine. Il dispatche les tâches aux chefs de parties. De lui dépend le bon ordonnancement du service aux clients. Il y en a un seul dans la cuisine.</w:t>
-      </w:r>
-    </w:p>
-    <w:p>
-      <w:pPr>
-        <w:jc w:val="both"/>
-        <w:rPr>
-          <w:rFonts w:ascii="Calibri" w:eastAsia="Calibri" w:hAnsi="Calibri" w:cs="Calibri"/>
-        </w:rPr>
-      </w:pPr>
-      <w:r>
-        <w:rPr>
-          <w:rFonts w:ascii="Calibri" w:eastAsia="Calibri" w:hAnsi="Calibri" w:cs="Calibri"/>
-        </w:rPr>
-        <w:t>Image :</w:t>
-      </w:r>
-    </w:p>
-    <w:p>
-      <w:pPr>
-        <w:pStyle w:val="Heading4"/>
-      </w:pPr>
-      <w:r>
-        <w:t>Chef de partie :</w:t>
-      </w:r>
-    </w:p>
-    <w:p/>
-    <w:p>
-      <w:r>
-        <w:t xml:space="preserve">Explication : </w:t>
-      </w:r>
-      <w:r>
-        <w:rPr>
-          <w:rFonts w:ascii="Calibri" w:eastAsia="Calibri" w:hAnsi="Calibri" w:cs="Calibri"/>
-        </w:rPr>
-        <w:t>Les chefs de partie sont spécialisés dans leur « partie » et ont la responsabilité de leurs commis, apprentis et/ou stagiaires respectifs.</w:t>
-      </w:r>
-    </w:p>
-    <w:p>
-      <w:r>
-        <w:t>Image :</w:t>
-      </w:r>
-    </w:p>
-    <w:p>
-      <w:pPr>
-        <w:pStyle w:val="Heading4"/>
-      </w:pPr>
-      <w:r>
+    <w:p>
+      <w:pPr>
+        <w:pStyle w:val="Titre4"/>
+      </w:pPr>
+      <w:r>
+        <w:lastRenderedPageBreak/>
         <w:t>Commis de cuisine :</w:t>
       </w:r>
     </w:p>
@@ -2154,7 +2173,7 @@
     </w:p>
     <w:p>
       <w:pPr>
-        <w:pStyle w:val="Heading4"/>
+        <w:pStyle w:val="Titre4"/>
       </w:pPr>
       <w:r>
         <w:t>Plongeur :</w:t>
@@ -2204,17 +2223,17 @@
     </w:p>
     <w:p>
       <w:pPr>
-        <w:pStyle w:val="Heading3"/>
-      </w:pPr>
-      <w:bookmarkStart w:id="7" w:name="_Toc532390567"/>
+        <w:pStyle w:val="Titre3"/>
+      </w:pPr>
+      <w:bookmarkStart w:id="8" w:name="_Toc532390567"/>
       <w:r>
         <w:t>Client :</w:t>
       </w:r>
-      <w:bookmarkEnd w:id="7"/>
-    </w:p>
-    <w:p>
-      <w:pPr>
-        <w:pStyle w:val="Heading4"/>
+      <w:bookmarkEnd w:id="8"/>
+    </w:p>
+    <w:p>
+      <w:pPr>
+        <w:pStyle w:val="Titre4"/>
       </w:pPr>
       <w:r>
         <w:t>Différents types :</w:t>
@@ -2238,7 +2257,7 @@
     </w:p>
     <w:p>
       <w:pPr>
-        <w:pStyle w:val="Heading4"/>
+        <w:pStyle w:val="Titre4"/>
       </w:pPr>
       <w:r>
         <w:t>Départ du client à la fin du repas et remise au propre de la table</w:t>
@@ -2277,23 +2296,23 @@
     </w:p>
     <w:p>
       <w:pPr>
-        <w:pStyle w:val="Heading2"/>
-      </w:pPr>
-      <w:bookmarkStart w:id="8" w:name="_Toc532390568"/>
+        <w:pStyle w:val="Titre2"/>
+      </w:pPr>
+      <w:bookmarkStart w:id="9" w:name="_Toc532390568"/>
       <w:r>
         <w:t>Console et paramétrage :</w:t>
       </w:r>
-      <w:bookmarkEnd w:id="8"/>
-    </w:p>
-    <w:p>
-      <w:pPr>
-        <w:pStyle w:val="Heading3"/>
-      </w:pPr>
-      <w:bookmarkStart w:id="9" w:name="_Toc532390569"/>
+      <w:bookmarkEnd w:id="9"/>
+    </w:p>
+    <w:p>
+      <w:pPr>
+        <w:pStyle w:val="Titre3"/>
+      </w:pPr>
+      <w:bookmarkStart w:id="10" w:name="_Toc532390569"/>
       <w:r>
         <w:t>Logs</w:t>
       </w:r>
-      <w:bookmarkEnd w:id="9"/>
+      <w:bookmarkEnd w:id="10"/>
     </w:p>
     <w:p>
       <w:r>
@@ -2314,14 +2333,14 @@
       </w:r>
     </w:p>
     <w:p>
-      <w:bookmarkStart w:id="10" w:name="_Toc532390570"/>
-      <w:r>
-        <w:rPr>
-          <w:rStyle w:val="Heading3Char"/>
+      <w:bookmarkStart w:id="11" w:name="_Toc532390570"/>
+      <w:r>
+        <w:rPr>
+          <w:rStyle w:val="Titre3Car"/>
         </w:rPr>
         <w:t>Temps</w:t>
       </w:r>
-      <w:bookmarkEnd w:id="10"/>
+      <w:bookmarkEnd w:id="11"/>
     </w:p>
     <w:p>
       <w:r>
@@ -2342,25 +2361,26 @@
     </w:p>
     <w:p>
       <w:pPr>
-        <w:pStyle w:val="Heading2"/>
+        <w:pStyle w:val="Titre2"/>
         <w:rPr>
           <w:rFonts w:eastAsia="Calibri"/>
         </w:rPr>
       </w:pPr>
-      <w:bookmarkStart w:id="11" w:name="_Toc532390571"/>
+      <w:bookmarkStart w:id="12" w:name="_Toc532390571"/>
       <w:r>
         <w:rPr>
           <w:rFonts w:eastAsia="Calibri"/>
         </w:rPr>
+        <w:lastRenderedPageBreak/>
         <w:t>Synchronisation :</w:t>
       </w:r>
-      <w:bookmarkEnd w:id="11"/>
-    </w:p>
-    <w:p>
-      <w:pPr>
-        <w:pStyle w:val="Heading3"/>
-      </w:pPr>
-      <w:bookmarkStart w:id="12" w:name="_Toc532390572"/>
+      <w:bookmarkEnd w:id="12"/>
+    </w:p>
+    <w:p>
+      <w:pPr>
+        <w:pStyle w:val="Titre3"/>
+      </w:pPr>
+      <w:bookmarkStart w:id="13" w:name="_Toc532390572"/>
       <w:r>
         <w:t>Communication</w:t>
       </w:r>
@@ -2382,7 +2402,7 @@
       <w:r>
         <w:t> :</w:t>
       </w:r>
-      <w:bookmarkEnd w:id="12"/>
+      <w:bookmarkEnd w:id="13"/>
     </w:p>
     <w:p>
       <w:r>
@@ -2396,9 +2416,9 @@
     </w:p>
     <w:p>
       <w:pPr>
-        <w:pStyle w:val="Heading3"/>
-      </w:pPr>
-      <w:bookmarkStart w:id="13" w:name="_Toc532390573"/>
+        <w:pStyle w:val="Titre3"/>
+      </w:pPr>
+      <w:bookmarkStart w:id="14" w:name="_Toc532390573"/>
       <w:r>
         <w:t>Utilisation</w:t>
       </w:r>
@@ -2417,7 +2437,7 @@
       <w:r>
         <w:t> :</w:t>
       </w:r>
-      <w:bookmarkEnd w:id="13"/>
+      <w:bookmarkEnd w:id="14"/>
     </w:p>
     <w:p>
       <w:r>
@@ -2431,9 +2451,9 @@
     </w:p>
     <w:p>
       <w:pPr>
-        <w:pStyle w:val="Heading3"/>
-      </w:pPr>
-      <w:bookmarkStart w:id="14" w:name="_Toc532390574"/>
+        <w:pStyle w:val="Titre3"/>
+      </w:pPr>
+      <w:bookmarkStart w:id="15" w:name="_Toc532390574"/>
       <w:r>
         <w:t>S</w:t>
       </w:r>
@@ -2452,7 +2472,7 @@
       <w:r>
         <w:t xml:space="preserve"> plat</w:t>
       </w:r>
-      <w:bookmarkEnd w:id="14"/>
+      <w:bookmarkEnd w:id="15"/>
     </w:p>
     <w:p>
       <w:r>
@@ -2467,22 +2487,22 @@
     <w:p/>
     <w:p>
       <w:pPr>
-        <w:pStyle w:val="Heading2"/>
-      </w:pPr>
-      <w:bookmarkStart w:id="15" w:name="_Toc532390575"/>
+        <w:pStyle w:val="Titre2"/>
+      </w:pPr>
+      <w:bookmarkStart w:id="16" w:name="_Toc532390575"/>
       <w:r>
         <w:t>BDD</w:t>
       </w:r>
       <w:r>
         <w:t> :</w:t>
       </w:r>
-      <w:bookmarkEnd w:id="15"/>
-    </w:p>
-    <w:p>
-      <w:pPr>
-        <w:pStyle w:val="Heading3"/>
-      </w:pPr>
-      <w:bookmarkStart w:id="16" w:name="_Toc532390576"/>
+      <w:bookmarkEnd w:id="16"/>
+    </w:p>
+    <w:p>
+      <w:pPr>
+        <w:pStyle w:val="Titre3"/>
+      </w:pPr>
+      <w:bookmarkStart w:id="17" w:name="_Toc532390576"/>
       <w:r>
         <w:t xml:space="preserve">La carte du restaurant a été </w:t>
       </w:r>
@@ -2501,7 +2521,7 @@
       <w:r>
         <w:t> :</w:t>
       </w:r>
-      <w:bookmarkEnd w:id="16"/>
+      <w:bookmarkEnd w:id="17"/>
     </w:p>
     <w:p>
       <w:r>
@@ -2516,9 +2536,9 @@
     <w:p/>
     <w:p>
       <w:pPr>
-        <w:pStyle w:val="Heading3"/>
-      </w:pPr>
-      <w:bookmarkStart w:id="17" w:name="_Toc532390577"/>
+        <w:pStyle w:val="Titre3"/>
+      </w:pPr>
+      <w:bookmarkStart w:id="18" w:name="_Toc532390577"/>
       <w:r>
         <w:t>Les scena</w:t>
       </w:r>
@@ -2528,7 +2548,7 @@
       <w:r>
         <w:t> :</w:t>
       </w:r>
-      <w:bookmarkEnd w:id="17"/>
+      <w:bookmarkEnd w:id="18"/>
     </w:p>
     <w:p>
       <w:r>
@@ -2542,16 +2562,16 @@
     </w:p>
     <w:p>
       <w:pPr>
-        <w:pStyle w:val="Heading3"/>
-      </w:pPr>
-      <w:bookmarkStart w:id="18" w:name="_Toc532390578"/>
+        <w:pStyle w:val="Titre3"/>
+      </w:pPr>
+      <w:bookmarkStart w:id="19" w:name="_Toc532390578"/>
       <w:r>
         <w:t xml:space="preserve">Chaque tache </w:t>
       </w:r>
       <w:r>
         <w:t>de chaque processus ou thread doit être horodatée dans un log :</w:t>
       </w:r>
-      <w:bookmarkEnd w:id="18"/>
+      <w:bookmarkEnd w:id="19"/>
     </w:p>
     <w:p>
       <w:r>
@@ -2565,37 +2585,37 @@
     </w:p>
     <w:p>
       <w:pPr>
-        <w:pStyle w:val="Heading1"/>
+        <w:pStyle w:val="Titre1"/>
         <w:rPr>
           <w:rFonts w:ascii="Calibri" w:eastAsia="Calibri" w:hAnsi="Calibri" w:cs="Calibri"/>
           <w:sz w:val="22"/>
           <w:szCs w:val="22"/>
         </w:rPr>
       </w:pPr>
-      <w:bookmarkStart w:id="19" w:name="_Toc532390579"/>
+      <w:bookmarkStart w:id="20" w:name="_Toc532390579"/>
       <w:r>
         <w:t>Conclusion :</w:t>
       </w:r>
-      <w:bookmarkEnd w:id="19"/>
+      <w:bookmarkEnd w:id="20"/>
       <w:r>
         <w:t xml:space="preserve"> </w:t>
       </w:r>
     </w:p>
     <w:p>
       <w:pPr>
-        <w:pStyle w:val="Heading2"/>
-        <w:rPr>
-          <w:rStyle w:val="Heading2Char"/>
-        </w:rPr>
-      </w:pPr>
-      <w:bookmarkStart w:id="20" w:name="_Toc532390580"/>
-      <w:r>
-        <w:rPr>
-          <w:rStyle w:val="Heading2Char"/>
+        <w:pStyle w:val="Titre2"/>
+        <w:rPr>
+          <w:rStyle w:val="Titre2Car"/>
+        </w:rPr>
+      </w:pPr>
+      <w:bookmarkStart w:id="21" w:name="_Toc532390580"/>
+      <w:r>
+        <w:rPr>
+          <w:rStyle w:val="Titre2Car"/>
         </w:rPr>
         <w:t>Optimisation, pistes d’améliorations, et fonctionnalité(s) en cours de développement :</w:t>
       </w:r>
-      <w:bookmarkEnd w:id="20"/>
+      <w:bookmarkEnd w:id="21"/>
     </w:p>
     <w:p/>
     <w:p/>
@@ -3013,6 +3033,7 @@
     <w:lsdException w:name="HTML Sample" w:semiHidden="1" w:unhideWhenUsed="1"/>
     <w:lsdException w:name="HTML Typewriter" w:semiHidden="1" w:unhideWhenUsed="1"/>
     <w:lsdException w:name="HTML Variable" w:semiHidden="1" w:unhideWhenUsed="1"/>
+    <w:lsdException w:name="Normal Table" w:semiHidden="1" w:unhideWhenUsed="1"/>
     <w:lsdException w:name="annotation subject" w:semiHidden="1" w:unhideWhenUsed="1"/>
     <w:lsdException w:name="No List" w:semiHidden="1" w:unhideWhenUsed="1"/>
     <w:lsdException w:name="Outline List 1" w:semiHidden="1" w:unhideWhenUsed="1"/>
@@ -3056,8 +3077,10 @@
     <w:lsdException w:name="Table Elegant" w:semiHidden="1" w:unhideWhenUsed="1"/>
     <w:lsdException w:name="Table Professional" w:semiHidden="1" w:unhideWhenUsed="1"/>
     <w:lsdException w:name="Table Subtle 1" w:semiHidden="1" w:unhideWhenUsed="1"/>
+    <w:lsdException w:name="Table Subtle 2" w:semiHidden="1" w:unhideWhenUsed="1"/>
     <w:lsdException w:name="Table Web 1" w:semiHidden="1" w:unhideWhenUsed="1"/>
     <w:lsdException w:name="Table Web 2" w:semiHidden="1" w:unhideWhenUsed="1"/>
+    <w:lsdException w:name="Table Web 3" w:semiHidden="1" w:unhideWhenUsed="1"/>
     <w:lsdException w:name="Balloon Text" w:semiHidden="1" w:unhideWhenUsed="1"/>
     <w:lsdException w:name="Table Grid" w:uiPriority="39"/>
     <w:lsdException w:name="Table Theme" w:semiHidden="1" w:unhideWhenUsed="1"/>
@@ -3285,11 +3308,11 @@
     <w:name w:val="Normal"/>
     <w:qFormat/>
   </w:style>
-  <w:style w:type="paragraph" w:styleId="Heading1">
+  <w:style w:type="paragraph" w:styleId="Titre1">
     <w:name w:val="heading 1"/>
     <w:basedOn w:val="Normal"/>
     <w:next w:val="Normal"/>
-    <w:link w:val="Heading1Char"/>
+    <w:link w:val="Titre1Car"/>
     <w:uiPriority w:val="9"/>
     <w:qFormat/>
     <w:pPr>
@@ -3305,11 +3328,11 @@
       <w:szCs w:val="32"/>
     </w:rPr>
   </w:style>
-  <w:style w:type="paragraph" w:styleId="Heading2">
+  <w:style w:type="paragraph" w:styleId="Titre2">
     <w:name w:val="heading 2"/>
     <w:basedOn w:val="Normal"/>
     <w:next w:val="Normal"/>
-    <w:link w:val="Heading2Char"/>
+    <w:link w:val="Titre2Car"/>
     <w:uiPriority w:val="9"/>
     <w:unhideWhenUsed/>
     <w:qFormat/>
@@ -3326,11 +3349,11 @@
       <w:szCs w:val="26"/>
     </w:rPr>
   </w:style>
-  <w:style w:type="paragraph" w:styleId="Heading3">
+  <w:style w:type="paragraph" w:styleId="Titre3">
     <w:name w:val="heading 3"/>
     <w:basedOn w:val="Normal"/>
     <w:next w:val="Normal"/>
-    <w:link w:val="Heading3Char"/>
+    <w:link w:val="Titre3Car"/>
     <w:uiPriority w:val="9"/>
     <w:unhideWhenUsed/>
     <w:qFormat/>
@@ -3347,11 +3370,11 @@
       <w:szCs w:val="24"/>
     </w:rPr>
   </w:style>
-  <w:style w:type="paragraph" w:styleId="Heading4">
+  <w:style w:type="paragraph" w:styleId="Titre4">
     <w:name w:val="heading 4"/>
     <w:basedOn w:val="Normal"/>
     <w:next w:val="Normal"/>
-    <w:link w:val="Heading4Char"/>
+    <w:link w:val="Titre4Car"/>
     <w:uiPriority w:val="9"/>
     <w:unhideWhenUsed/>
     <w:qFormat/>
@@ -3368,13 +3391,13 @@
       <w:color w:val="2F5496" w:themeColor="accent1" w:themeShade="BF"/>
     </w:rPr>
   </w:style>
-  <w:style w:type="character" w:default="1" w:styleId="DefaultParagraphFont">
+  <w:style w:type="character" w:default="1" w:styleId="Policepardfaut">
     <w:name w:val="Default Paragraph Font"/>
     <w:uiPriority w:val="1"/>
     <w:semiHidden/>
     <w:unhideWhenUsed/>
   </w:style>
-  <w:style w:type="table" w:default="1" w:styleId="TableNormal">
+  <w:style w:type="table" w:default="1" w:styleId="TableauNormal">
     <w:name w:val="Normal Table"/>
     <w:uiPriority w:val="99"/>
     <w:semiHidden/>
@@ -3389,16 +3412,16 @@
       </w:tblCellMar>
     </w:tblPr>
   </w:style>
-  <w:style w:type="numbering" w:default="1" w:styleId="NoList">
+  <w:style w:type="numbering" w:default="1" w:styleId="Aucuneliste">
     <w:name w:val="No List"/>
     <w:uiPriority w:val="99"/>
     <w:semiHidden/>
     <w:unhideWhenUsed/>
   </w:style>
-  <w:style w:type="character" w:customStyle="1" w:styleId="Heading1Char">
-    <w:name w:val="Heading 1 Char"/>
-    <w:basedOn w:val="DefaultParagraphFont"/>
-    <w:link w:val="Heading1"/>
+  <w:style w:type="character" w:customStyle="1" w:styleId="Titre1Car">
+    <w:name w:val="Titre 1 Car"/>
+    <w:basedOn w:val="Policepardfaut"/>
+    <w:link w:val="Titre1"/>
     <w:uiPriority w:val="9"/>
     <w:rPr>
       <w:rFonts w:asciiTheme="majorHAnsi" w:eastAsiaTheme="majorEastAsia" w:hAnsiTheme="majorHAnsi" w:cstheme="majorBidi"/>
@@ -3407,10 +3430,10 @@
       <w:szCs w:val="32"/>
     </w:rPr>
   </w:style>
-  <w:style w:type="character" w:customStyle="1" w:styleId="Heading2Char">
-    <w:name w:val="Heading 2 Char"/>
-    <w:basedOn w:val="DefaultParagraphFont"/>
-    <w:link w:val="Heading2"/>
+  <w:style w:type="character" w:customStyle="1" w:styleId="Titre2Car">
+    <w:name w:val="Titre 2 Car"/>
+    <w:basedOn w:val="Policepardfaut"/>
+    <w:link w:val="Titre2"/>
     <w:uiPriority w:val="9"/>
     <w:rPr>
       <w:rFonts w:asciiTheme="majorHAnsi" w:eastAsiaTheme="majorEastAsia" w:hAnsiTheme="majorHAnsi" w:cstheme="majorBidi"/>
@@ -3419,10 +3442,10 @@
       <w:szCs w:val="26"/>
     </w:rPr>
   </w:style>
-  <w:style w:type="character" w:customStyle="1" w:styleId="Heading3Char">
-    <w:name w:val="Heading 3 Char"/>
-    <w:basedOn w:val="DefaultParagraphFont"/>
-    <w:link w:val="Heading3"/>
+  <w:style w:type="character" w:customStyle="1" w:styleId="Titre3Car">
+    <w:name w:val="Titre 3 Car"/>
+    <w:basedOn w:val="Policepardfaut"/>
+    <w:link w:val="Titre3"/>
     <w:uiPriority w:val="9"/>
     <w:rPr>
       <w:rFonts w:asciiTheme="majorHAnsi" w:eastAsiaTheme="majorEastAsia" w:hAnsiTheme="majorHAnsi" w:cstheme="majorBidi"/>
@@ -3431,10 +3454,10 @@
       <w:szCs w:val="24"/>
     </w:rPr>
   </w:style>
-  <w:style w:type="character" w:customStyle="1" w:styleId="Heading4Char">
-    <w:name w:val="Heading 4 Char"/>
-    <w:basedOn w:val="DefaultParagraphFont"/>
-    <w:link w:val="Heading4"/>
+  <w:style w:type="character" w:customStyle="1" w:styleId="Titre4Car">
+    <w:name w:val="Titre 4 Car"/>
+    <w:basedOn w:val="Policepardfaut"/>
+    <w:link w:val="Titre4"/>
     <w:uiPriority w:val="9"/>
     <w:rPr>
       <w:rFonts w:asciiTheme="majorHAnsi" w:eastAsiaTheme="majorEastAsia" w:hAnsiTheme="majorHAnsi" w:cstheme="majorBidi"/>
@@ -3443,7 +3466,7 @@
       <w:color w:val="2F5496" w:themeColor="accent1" w:themeShade="BF"/>
     </w:rPr>
   </w:style>
-  <w:style w:type="paragraph" w:styleId="ListParagraph">
+  <w:style w:type="paragraph" w:styleId="Paragraphedeliste">
     <w:name w:val="List Paragraph"/>
     <w:basedOn w:val="Normal"/>
     <w:uiPriority w:val="34"/>
@@ -3454,9 +3477,9 @@
       <w:contextualSpacing/>
     </w:pPr>
   </w:style>
-  <w:style w:type="paragraph" w:styleId="TOCHeading">
+  <w:style w:type="paragraph" w:styleId="En-ttedetabledesmatires">
     <w:name w:val="TOC Heading"/>
-    <w:basedOn w:val="Heading1"/>
+    <w:basedOn w:val="Titre1"/>
     <w:next w:val="Normal"/>
     <w:uiPriority w:val="39"/>
     <w:unhideWhenUsed/>
@@ -3469,7 +3492,7 @@
       <w:lang w:eastAsia="fr-FR"/>
     </w:rPr>
   </w:style>
-  <w:style w:type="paragraph" w:styleId="TOC1">
+  <w:style w:type="paragraph" w:styleId="TM1">
     <w:name w:val="toc 1"/>
     <w:basedOn w:val="Normal"/>
     <w:next w:val="Normal"/>
@@ -3481,7 +3504,7 @@
       <w:spacing w:after="100"/>
     </w:pPr>
   </w:style>
-  <w:style w:type="paragraph" w:styleId="TOC2">
+  <w:style w:type="paragraph" w:styleId="TM2">
     <w:name w:val="toc 2"/>
     <w:basedOn w:val="Normal"/>
     <w:next w:val="Normal"/>
@@ -3494,7 +3517,7 @@
       <w:ind w:left="220"/>
     </w:pPr>
   </w:style>
-  <w:style w:type="paragraph" w:styleId="TOC3">
+  <w:style w:type="paragraph" w:styleId="TM3">
     <w:name w:val="toc 3"/>
     <w:basedOn w:val="Normal"/>
     <w:next w:val="Normal"/>
@@ -3507,9 +3530,9 @@
       <w:ind w:left="440"/>
     </w:pPr>
   </w:style>
-  <w:style w:type="character" w:styleId="Hyperlink">
+  <w:style w:type="character" w:styleId="Lienhypertexte">
     <w:name w:val="Hyperlink"/>
-    <w:basedOn w:val="DefaultParagraphFont"/>
+    <w:basedOn w:val="Policepardfaut"/>
     <w:uiPriority w:val="99"/>
     <w:unhideWhenUsed/>
     <w:rsid w:val="002C6627"/>
@@ -3805,7 +3828,7 @@
 </file>
 
 <file path=customXml/itemProps1.xml><?xml version="1.0" encoding="utf-8"?>
-<ds:datastoreItem xmlns:ds="http://schemas.openxmlformats.org/officeDocument/2006/customXml" ds:itemID="{C3C410F7-2374-41F8-96B9-33F3B4DEE3C4}">
+<ds:datastoreItem xmlns:ds="http://schemas.openxmlformats.org/officeDocument/2006/customXml" ds:itemID="{BE1B7260-774F-450D-881D-8BB0A934506F}">
   <ds:schemaRefs>
     <ds:schemaRef ds:uri="http://schemas.openxmlformats.org/officeDocument/2006/bibliography"/>
   </ds:schemaRefs>

</xml_diff>

<commit_message>
Update Scénario vidéo cuisine.docx
</commit_message>
<xml_diff>
--- a/LIVRABLES FINAUX/Scénario vidéo cuisine.docx
+++ b/LIVRABLES FINAUX/Scénario vidéo cuisine.docx
@@ -100,30 +100,6 @@
         </w:rPr>
         <w:br/>
       </w:r>
-      <w:r>
-        <w:rPr>
-          <w:rFonts w:asciiTheme="minorHAnsi" w:eastAsiaTheme="minorHAnsi" w:hAnsiTheme="minorHAnsi" w:cstheme="minorBidi"/>
-          <w:color w:val="auto"/>
-          <w:sz w:val="22"/>
-          <w:szCs w:val="22"/>
-          <w:highlight w:val="cyan"/>
-          <w:lang w:eastAsia="en-US"/>
-        </w:rPr>
-        <w:t>ALPA</w:t>
-      </w:r>
-      <w:r>
-        <w:rPr>
-          <w:rFonts w:asciiTheme="minorHAnsi" w:eastAsiaTheme="minorHAnsi" w:hAnsiTheme="minorHAnsi" w:cstheme="minorBidi"/>
-          <w:color w:val="auto"/>
-          <w:sz w:val="22"/>
-          <w:szCs w:val="22"/>
-          <w:highlight w:val="red"/>
-          <w:lang w:eastAsia="en-US"/>
-        </w:rPr>
-        <w:br/>
-      </w:r>
-      <w:bookmarkStart w:id="0" w:name="_GoBack"/>
-      <w:bookmarkEnd w:id="0"/>
       <w:r>
         <w:rPr>
           <w:rFonts w:asciiTheme="minorHAnsi" w:eastAsiaTheme="minorHAnsi" w:hAnsiTheme="minorHAnsi" w:cstheme="minorBidi"/>
@@ -826,23 +802,7 @@
                 <w:noProof/>
                 <w:highlight w:val="green"/>
               </w:rPr>
-              <w:t>Console e</w:t>
-            </w:r>
-            <w:r>
-              <w:rPr>
-                <w:rStyle w:val="Lienhypertexte"/>
-                <w:noProof/>
-                <w:highlight w:val="green"/>
-              </w:rPr>
-              <w:t>t</w:t>
-            </w:r>
-            <w:r>
-              <w:rPr>
-                <w:rStyle w:val="Lienhypertexte"/>
-                <w:noProof/>
-                <w:highlight w:val="green"/>
-              </w:rPr>
-              <w:t xml:space="preserve"> paramétrage :</w:t>
+              <w:t>Console et paramétrage :</w:t>
             </w:r>
             <w:r>
               <w:rPr>
@@ -918,7 +878,7 @@
               <w:rPr>
                 <w:rStyle w:val="Lienhypertexte"/>
                 <w:noProof/>
-                <w:highlight w:val="cyan"/>
+                <w:highlight w:val="yellow"/>
               </w:rPr>
               <w:t>Logs</w:t>
             </w:r>
@@ -926,7 +886,7 @@
               <w:rPr>
                 <w:noProof/>
                 <w:webHidden/>
-                <w:highlight w:val="cyan"/>
+                <w:highlight w:val="yellow"/>
               </w:rPr>
               <w:tab/>
             </w:r>
@@ -934,7 +894,7 @@
               <w:rPr>
                 <w:noProof/>
                 <w:webHidden/>
-                <w:highlight w:val="cyan"/>
+                <w:highlight w:val="yellow"/>
               </w:rPr>
               <w:fldChar w:fldCharType="begin"/>
             </w:r>
@@ -942,7 +902,7 @@
               <w:rPr>
                 <w:noProof/>
                 <w:webHidden/>
-                <w:highlight w:val="cyan"/>
+                <w:highlight w:val="yellow"/>
               </w:rPr>
               <w:instrText xml:space="preserve"> PAGEREF _Toc532390569 \h </w:instrText>
             </w:r>
@@ -950,14 +910,14 @@
               <w:rPr>
                 <w:noProof/>
                 <w:webHidden/>
-                <w:highlight w:val="cyan"/>
-              </w:rPr>
-            </w:r>
-            <w:r>
-              <w:rPr>
-                <w:noProof/>
-                <w:webHidden/>
-                <w:highlight w:val="cyan"/>
+                <w:highlight w:val="yellow"/>
+              </w:rPr>
+            </w:r>
+            <w:r>
+              <w:rPr>
+                <w:noProof/>
+                <w:webHidden/>
+                <w:highlight w:val="yellow"/>
               </w:rPr>
               <w:fldChar w:fldCharType="separate"/>
             </w:r>
@@ -965,7 +925,7 @@
               <w:rPr>
                 <w:noProof/>
                 <w:webHidden/>
-                <w:highlight w:val="cyan"/>
+                <w:highlight w:val="yellow"/>
               </w:rPr>
               <w:t>2</w:t>
             </w:r>
@@ -973,7 +933,7 @@
               <w:rPr>
                 <w:noProof/>
                 <w:webHidden/>
-                <w:highlight w:val="cyan"/>
+                <w:highlight w:val="yellow"/>
               </w:rPr>
               <w:fldChar w:fldCharType="end"/>
             </w:r>
@@ -1205,6 +1165,8 @@
               <w:fldChar w:fldCharType="end"/>
             </w:r>
           </w:hyperlink>
+          <w:bookmarkStart w:id="0" w:name="_GoBack"/>
+          <w:bookmarkEnd w:id="0"/>
         </w:p>
         <w:p>
           <w:pPr>
@@ -1361,6 +1323,18 @@
               <w:fldChar w:fldCharType="end"/>
             </w:r>
           </w:hyperlink>
+          <w:r>
+            <w:rPr>
+              <w:noProof/>
+            </w:rPr>
+            <w:br/>
+          </w:r>
+          <w:r>
+            <w:rPr>
+              <w:highlight w:val="blue"/>
+            </w:rPr>
+            <w:t>Socket pour les commandes</w:t>
+          </w:r>
         </w:p>
         <w:p>
           <w:pPr>
@@ -1747,23 +1721,7 @@
                 <w:noProof/>
                 <w:highlight w:val="blue"/>
               </w:rPr>
-              <w:t>Optim</w:t>
-            </w:r>
-            <w:r>
-              <w:rPr>
-                <w:rStyle w:val="Lienhypertexte"/>
-                <w:noProof/>
-                <w:highlight w:val="blue"/>
-              </w:rPr>
-              <w:t>i</w:t>
-            </w:r>
-            <w:r>
-              <w:rPr>
-                <w:rStyle w:val="Lienhypertexte"/>
-                <w:noProof/>
-                <w:highlight w:val="blue"/>
-              </w:rPr>
-              <w:t>sation, pistes d’améliorations, et fonctionnalité(s) en cours de développement :</w:t>
+              <w:t>Optimisation, pistes d’améliorations, et fonctionnalité(s) en cours de développement :</w:t>
             </w:r>
             <w:r>
               <w:rPr>
@@ -2781,6 +2739,33 @@
       </w:r>
     </w:p>
     <w:p>
+      <w:pPr>
+        <w:rPr>
+          <w:rStyle w:val="Titre3Car"/>
+        </w:rPr>
+      </w:pPr>
+      <w:r>
+        <w:t>Image :</w:t>
+      </w:r>
+      <w:r>
+        <w:br/>
+      </w:r>
+      <w:r>
+        <w:br/>
+      </w:r>
+      <w:r>
+        <w:rPr>
+          <w:rStyle w:val="Titre3Car"/>
+        </w:rPr>
+        <w:t>Socket pour les commandes</w:t>
+      </w:r>
+    </w:p>
+    <w:p>
+      <w:r>
+        <w:t>Explication :</w:t>
+      </w:r>
+    </w:p>
+    <w:p>
       <w:r>
         <w:t>Image :</w:t>
       </w:r>
@@ -2895,6 +2880,7 @@
       </w:pPr>
       <w:bookmarkStart w:id="20" w:name="_Toc532390579"/>
       <w:r>
+        <w:lastRenderedPageBreak/>
         <w:t>Conclusion :</w:t>
       </w:r>
       <w:bookmarkEnd w:id="20"/>
@@ -2921,7 +2907,6 @@
     <w:p/>
     <w:p>
       <w:r>
-        <w:lastRenderedPageBreak/>
         <w:t xml:space="preserve">Taches en </w:t>
       </w:r>
       <w:proofErr w:type="spellStart"/>
@@ -3713,7 +3698,6 @@
   <w:style w:type="character" w:default="1" w:styleId="Policepardfaut">
     <w:name w:val="Default Paragraph Font"/>
     <w:uiPriority w:val="1"/>
-    <w:semiHidden/>
     <w:unhideWhenUsed/>
   </w:style>
   <w:style w:type="table" w:default="1" w:styleId="TableauNormal">
@@ -4147,7 +4131,7 @@
 </file>
 
 <file path=customXml/itemProps1.xml><?xml version="1.0" encoding="utf-8"?>
-<ds:datastoreItem xmlns:ds="http://schemas.openxmlformats.org/officeDocument/2006/customXml" ds:itemID="{CD621A4D-6044-49EF-AB5F-96C841018020}">
+<ds:datastoreItem xmlns:ds="http://schemas.openxmlformats.org/officeDocument/2006/customXml" ds:itemID="{89F8D975-565D-4207-BC5D-11637683B5AF}">
   <ds:schemaRefs>
     <ds:schemaRef ds:uri="http://schemas.openxmlformats.org/officeDocument/2006/bibliography"/>
   </ds:schemaRefs>

</xml_diff>